<commit_message>
Zusammen die restlichen Anforderungen 105.2, 102.5, 102.6 umgesetzt. Die Logik der Statements muss allerdings noch ausgelagert werden, da sich der Code aktuell doppelt
</commit_message>
<xml_diff>
--- a/doc/Fowler2_Pflichtenheft_abgenommen.docx
+++ b/doc/Fowler2_Pflichtenheft_abgenommen.docx
@@ -642,7 +642,7 @@
               <w:rPr>
                 <w:rFonts w:ascii="Arial" w:hAnsi="Arial" w:cs="Arial"/>
               </w:rPr>
-              <w:t>13.03.2021</w:t>
+              <w:t>11:00 Uhr</w:t>
             </w:r>
           </w:p>
         </w:tc>
@@ -743,7 +743,7 @@
               <w:rPr>
                 <w:rFonts w:ascii="Arial" w:hAnsi="Arial" w:cs="Arial"/>
               </w:rPr>
-              <w:t>13.03.2021</w:t>
+              <w:t>14:00 Uhr</w:t>
             </w:r>
           </w:p>
         </w:tc>
@@ -787,101 +787,66 @@
                 <w:rFonts w:ascii="Arial" w:hAnsi="Arial" w:cs="Arial"/>
               </w:rPr>
             </w:pPr>
-          </w:p>
-        </w:tc>
-      </w:tr>
-      <w:tr>
-        <w:trPr>
-          <w:trHeight w:val="369"/>
-        </w:trPr>
-        <w:tc>
-          <w:tcPr>
-            <w:tcW w:w="1323" w:type="dxa"/>
-            <w:tcBorders>
-              <w:top w:val="single" w:sz="6" w:space="0" w:color="BFBFBF" w:themeColor="background1" w:themeShade="BF"/>
-              <w:bottom w:val="single" w:sz="6" w:space="0" w:color="BFBFBF" w:themeColor="background1" w:themeShade="BF"/>
-            </w:tcBorders>
-            <w:vAlign w:val="center"/>
-          </w:tcPr>
-          <w:p>
-            <w:pPr>
-              <w:pStyle w:val="Tabelle"/>
+            <w:r>
               <w:rPr>
                 <w:rFonts w:ascii="Arial" w:hAnsi="Arial" w:cs="Arial"/>
               </w:rPr>
-            </w:pPr>
+              <w:t xml:space="preserve">Hinzufügen </w:t>
+            </w:r>
             <w:r>
               <w:rPr>
                 <w:rFonts w:ascii="Arial" w:hAnsi="Arial" w:cs="Arial"/>
               </w:rPr>
-              <w:t>0.4</w:t>
-            </w:r>
-          </w:p>
-        </w:tc>
-        <w:tc>
-          <w:tcPr>
-            <w:tcW w:w="1324" w:type="dxa"/>
-            <w:tcBorders>
-              <w:top w:val="single" w:sz="6" w:space="0" w:color="BFBFBF" w:themeColor="background1" w:themeShade="BF"/>
-              <w:bottom w:val="single" w:sz="6" w:space="0" w:color="BFBFBF" w:themeColor="background1" w:themeShade="BF"/>
-            </w:tcBorders>
-            <w:vAlign w:val="center"/>
-          </w:tcPr>
-          <w:p>
-            <w:pPr>
-              <w:pStyle w:val="Tabelle"/>
+              <w:t>zweier</w:t>
+            </w:r>
+            <w:r>
               <w:rPr>
                 <w:rFonts w:ascii="Arial" w:hAnsi="Arial" w:cs="Arial"/>
               </w:rPr>
-            </w:pPr>
+              <w:t xml:space="preserve"> </w:t>
+            </w:r>
             <w:r>
               <w:rPr>
                 <w:rFonts w:ascii="Arial" w:hAnsi="Arial" w:cs="Arial"/>
               </w:rPr>
-              <w:t>13.03.2021</w:t>
-            </w:r>
-          </w:p>
-        </w:tc>
-        <w:tc>
-          <w:tcPr>
-            <w:tcW w:w="2456" w:type="dxa"/>
-            <w:tcBorders>
-              <w:top w:val="single" w:sz="6" w:space="0" w:color="BFBFBF" w:themeColor="background1" w:themeShade="BF"/>
-              <w:bottom w:val="single" w:sz="6" w:space="0" w:color="BFBFBF" w:themeColor="background1" w:themeShade="BF"/>
-            </w:tcBorders>
-            <w:vAlign w:val="center"/>
-          </w:tcPr>
-          <w:p>
-            <w:pPr>
-              <w:pStyle w:val="Tabelle"/>
+              <w:t>neue</w:t>
+            </w:r>
+            <w:r>
               <w:rPr>
                 <w:rFonts w:ascii="Arial" w:hAnsi="Arial" w:cs="Arial"/>
               </w:rPr>
-            </w:pPr>
+              <w:t>r</w:t>
+            </w:r>
             <w:r>
               <w:rPr>
                 <w:rFonts w:ascii="Arial" w:hAnsi="Arial" w:cs="Arial"/>
               </w:rPr>
-              <w:t>Gruppe H</w:t>
-            </w:r>
-          </w:p>
-        </w:tc>
-        <w:tc>
-          <w:tcPr>
-            <w:tcW w:w="5103" w:type="dxa"/>
-            <w:tcBorders>
-              <w:top w:val="single" w:sz="6" w:space="0" w:color="BFBFBF" w:themeColor="background1" w:themeShade="BF"/>
-              <w:bottom w:val="single" w:sz="6" w:space="0" w:color="BFBFBF" w:themeColor="background1" w:themeShade="BF"/>
-            </w:tcBorders>
-            <w:vAlign w:val="center"/>
-          </w:tcPr>
-          <w:p>
-            <w:pPr>
-              <w:pStyle w:val="Tabelle"/>
+              <w:t xml:space="preserve"> Anforderung</w:t>
+            </w:r>
+            <w:r>
               <w:rPr>
                 <w:rFonts w:ascii="Arial" w:hAnsi="Arial" w:cs="Arial"/>
               </w:rPr>
-            </w:pPr>
+              <w:t>en</w:t>
+            </w:r>
+            <w:r>
+              <w:rPr>
+                <w:rFonts w:ascii="Arial" w:hAnsi="Arial" w:cs="Arial"/>
+              </w:rPr>
+              <w:t xml:space="preserve"> (102.5</w:t>
+            </w:r>
+            <w:r>
+              <w:rPr>
+                <w:rFonts w:ascii="Arial" w:hAnsi="Arial" w:cs="Arial"/>
+              </w:rPr>
+              <w:t xml:space="preserve"> &amp; 102.6</w:t>
+            </w:r>
+            <w:r>
+              <w:rPr>
+                <w:rFonts w:ascii="Arial" w:hAnsi="Arial" w:cs="Arial"/>
+              </w:rPr>
+              <w:t>)</w:t>
+            </w:r>
           </w:p>
         </w:tc>
       </w:tr>
@@ -4451,19 +4416,7 @@
         <w:rPr>
           <w:rFonts w:cs="Arial"/>
         </w:rPr>
-        <w:t xml:space="preserve">Das Pflichtenheft ist </w:t>
-      </w:r>
-      <w:r>
-        <w:rPr>
-          <w:rFonts w:cs="Arial"/>
-        </w:rPr>
-        <w:t>die</w:t>
-      </w:r>
-      <w:r>
-        <w:rPr>
-          <w:rFonts w:cs="Arial"/>
-        </w:rPr>
-        <w:t xml:space="preserve"> Basis aller vertraglichen Vereinbarungen, insbesondere für die Definition der Abgabe-Artefakte mit entsprechenden Meilensteinen.</w:t>
+        <w:t>Das Pflichtenheft ist die Basis aller vertraglichen Vereinbarungen, insbesondere für die Definition der Abgabe-Artefakte mit entsprechenden Meilensteinen.</w:t>
       </w:r>
     </w:p>
     <w:p>
@@ -5780,14 +5733,7 @@
           <w:noProof/>
           <w:lang w:eastAsia="de-DE"/>
         </w:rPr>
-        <w:t>D</w:t>
-      </w:r>
-      <w:r>
-        <w:rPr>
-          <w:noProof/>
-          <w:lang w:eastAsia="de-DE"/>
-        </w:rPr>
-        <w:t>ie</w:t>
+        <w:t>Die</w:t>
       </w:r>
       <w:r>
         <w:rPr>
@@ -6513,10 +6459,7 @@
         <w:pStyle w:val="berschrift2"/>
       </w:pPr>
       <w:r>
-        <w:t>2</w:t>
-      </w:r>
-      <w:r>
-        <w:t>. Anforderung</w:t>
+        <w:t>2. Anforderung</w:t>
       </w:r>
     </w:p>
     <w:tbl>
@@ -6585,10 +6528,7 @@
               <w:pStyle w:val="Tabelle"/>
             </w:pPr>
             <w:r>
-              <w:t>102.</w:t>
-            </w:r>
-            <w:r>
-              <w:t>2</w:t>
+              <w:t>102.2</w:t>
             </w:r>
           </w:p>
         </w:tc>
@@ -6945,10 +6885,7 @@
         <w:pStyle w:val="berschrift2"/>
       </w:pPr>
       <w:r>
-        <w:t>3</w:t>
-      </w:r>
-      <w:r>
-        <w:t>. Anforderung</w:t>
+        <w:t>3. Anforderung</w:t>
       </w:r>
     </w:p>
     <w:tbl>
@@ -7017,10 +6954,7 @@
               <w:pStyle w:val="Tabelle"/>
             </w:pPr>
             <w:r>
-              <w:t>102.</w:t>
-            </w:r>
-            <w:r>
-              <w:t>3</w:t>
+              <w:t>102.3</w:t>
             </w:r>
           </w:p>
         </w:tc>
@@ -7346,10 +7280,7 @@
         <w:pStyle w:val="berschrift2"/>
       </w:pPr>
       <w:r>
-        <w:t>4</w:t>
-      </w:r>
-      <w:r>
-        <w:t>. Anforderung</w:t>
+        <w:t>4. Anforderung</w:t>
       </w:r>
     </w:p>
     <w:tbl>
@@ -7418,10 +7349,7 @@
               <w:pStyle w:val="Tabelle"/>
             </w:pPr>
             <w:r>
-              <w:t>102.</w:t>
-            </w:r>
-            <w:r>
-              <w:t>4</w:t>
+              <w:t>102.4</w:t>
             </w:r>
           </w:p>
         </w:tc>
@@ -8361,10 +8289,7 @@
               <w:pStyle w:val="Tabelle"/>
             </w:pPr>
             <w:r>
-              <w:t>105.</w:t>
-            </w:r>
-            <w:r>
-              <w:t>2</w:t>
+              <w:t>105.2</w:t>
             </w:r>
           </w:p>
         </w:tc>
@@ -8646,6 +8571,727 @@
         </w:rPr>
         <w:t>Für diese Anforderung ist ein Zeitaufwand von 30 Minuten eingeplant.</w:t>
       </w:r>
+    </w:p>
+    <w:p>
+      <w:pPr>
+        <w:rPr>
+          <w:rFonts w:cs="Arial"/>
+          <w:sz w:val="24"/>
+        </w:rPr>
+      </w:pPr>
+    </w:p>
+    <w:p>
+      <w:pPr>
+        <w:pStyle w:val="berschrift2"/>
+      </w:pPr>
+      <w:r>
+        <w:lastRenderedPageBreak/>
+        <w:t>7</w:t>
+      </w:r>
+      <w:r>
+        <w:t>. Anforderung</w:t>
+      </w:r>
+      <w:r>
+        <w:t xml:space="preserve"> (mit Version 0.2 ergänzt)</w:t>
+      </w:r>
+    </w:p>
+    <w:tbl>
+      <w:tblPr>
+        <w:tblW w:w="0" w:type="auto"/>
+        <w:tblBorders>
+          <w:top w:val="single" w:sz="6" w:space="0" w:color="BFBFBF" w:themeColor="background1" w:themeShade="BF"/>
+          <w:left w:val="single" w:sz="6" w:space="0" w:color="BFBFBF" w:themeColor="background1" w:themeShade="BF"/>
+          <w:bottom w:val="single" w:sz="6" w:space="0" w:color="BFBFBF" w:themeColor="background1" w:themeShade="BF"/>
+          <w:right w:val="single" w:sz="6" w:space="0" w:color="BFBFBF" w:themeColor="background1" w:themeShade="BF"/>
+          <w:insideH w:val="single" w:sz="6" w:space="0" w:color="BFBFBF" w:themeColor="background1" w:themeShade="BF"/>
+          <w:insideV w:val="single" w:sz="6" w:space="0" w:color="BFBFBF" w:themeColor="background1" w:themeShade="BF"/>
+        </w:tblBorders>
+        <w:tblLayout w:type="fixed"/>
+        <w:tblCellMar>
+          <w:left w:w="70" w:type="dxa"/>
+          <w:right w:w="70" w:type="dxa"/>
+        </w:tblCellMar>
+        <w:tblLook w:val="0000" w:firstRow="0" w:lastRow="0" w:firstColumn="0" w:lastColumn="0" w:noHBand="0" w:noVBand="0"/>
+      </w:tblPr>
+      <w:tblGrid>
+        <w:gridCol w:w="1150"/>
+        <w:gridCol w:w="1260"/>
+        <w:gridCol w:w="1080"/>
+        <w:gridCol w:w="1080"/>
+        <w:gridCol w:w="2160"/>
+        <w:gridCol w:w="1260"/>
+        <w:gridCol w:w="1222"/>
+      </w:tblGrid>
+      <w:tr>
+        <w:trPr>
+          <w:trHeight w:val="369"/>
+        </w:trPr>
+        <w:tc>
+          <w:tcPr>
+            <w:tcW w:w="1150" w:type="dxa"/>
+            <w:shd w:val="clear" w:color="auto" w:fill="007FC5"/>
+            <w:vAlign w:val="center"/>
+          </w:tcPr>
+          <w:p>
+            <w:pPr>
+              <w:pStyle w:val="Tabelle"/>
+              <w:rPr>
+                <w:b/>
+                <w:bCs/>
+                <w:color w:val="FFFFFF" w:themeColor="background1"/>
+              </w:rPr>
+            </w:pPr>
+            <w:r>
+              <w:rPr>
+                <w:b/>
+                <w:bCs/>
+                <w:color w:val="FFFFFF" w:themeColor="background1"/>
+              </w:rPr>
+              <w:t>Nr. / ID</w:t>
+            </w:r>
+          </w:p>
+        </w:tc>
+        <w:tc>
+          <w:tcPr>
+            <w:tcW w:w="1260" w:type="dxa"/>
+            <w:vAlign w:val="center"/>
+          </w:tcPr>
+          <w:p>
+            <w:pPr>
+              <w:pStyle w:val="Tabelle"/>
+            </w:pPr>
+            <w:r>
+              <w:t>10</w:t>
+            </w:r>
+            <w:r>
+              <w:t>2</w:t>
+            </w:r>
+            <w:r>
+              <w:t>.</w:t>
+            </w:r>
+            <w:r>
+              <w:t>5</w:t>
+            </w:r>
+          </w:p>
+        </w:tc>
+        <w:tc>
+          <w:tcPr>
+            <w:tcW w:w="2160" w:type="dxa"/>
+            <w:gridSpan w:val="2"/>
+            <w:shd w:val="clear" w:color="auto" w:fill="007FC5"/>
+            <w:vAlign w:val="center"/>
+          </w:tcPr>
+          <w:p>
+            <w:pPr>
+              <w:pStyle w:val="Tabelle"/>
+              <w:rPr>
+                <w:b/>
+                <w:color w:val="FFFFFF" w:themeColor="background1"/>
+              </w:rPr>
+            </w:pPr>
+            <w:r>
+              <w:rPr>
+                <w:b/>
+                <w:color w:val="FFFFFF" w:themeColor="background1"/>
+              </w:rPr>
+              <w:t xml:space="preserve">Nichttechnischer </w:t>
+            </w:r>
+            <w:r>
+              <w:rPr>
+                <w:b/>
+                <w:color w:val="FFFFFF" w:themeColor="background1"/>
+                <w:sz w:val="16"/>
+              </w:rPr>
+              <w:t>Titel</w:t>
+            </w:r>
+          </w:p>
+        </w:tc>
+        <w:tc>
+          <w:tcPr>
+            <w:tcW w:w="4642" w:type="dxa"/>
+            <w:gridSpan w:val="3"/>
+            <w:vAlign w:val="center"/>
+          </w:tcPr>
+          <w:p>
+            <w:pPr>
+              <w:pStyle w:val="Tabelle"/>
+              <w:rPr>
+                <w:rFonts w:cs="Arial"/>
+              </w:rPr>
+            </w:pPr>
+            <w:r>
+              <w:rPr>
+                <w:rFonts w:cs="Arial"/>
+              </w:rPr>
+              <w:t>Switch-Case komplett entfernen und im Test ersetzen</w:t>
+            </w:r>
+          </w:p>
+        </w:tc>
+      </w:tr>
+      <w:tr>
+        <w:trPr>
+          <w:trHeight w:val="369"/>
+        </w:trPr>
+        <w:tc>
+          <w:tcPr>
+            <w:tcW w:w="1150" w:type="dxa"/>
+            <w:shd w:val="clear" w:color="auto" w:fill="007FC5"/>
+            <w:vAlign w:val="center"/>
+          </w:tcPr>
+          <w:p>
+            <w:pPr>
+              <w:pStyle w:val="Tabelle"/>
+              <w:tabs>
+                <w:tab w:val="right" w:pos="2163"/>
+              </w:tabs>
+              <w:rPr>
+                <w:b/>
+                <w:bCs/>
+                <w:color w:val="FFFFFF" w:themeColor="background1"/>
+                <w:sz w:val="16"/>
+              </w:rPr>
+            </w:pPr>
+            <w:r>
+              <w:rPr>
+                <w:b/>
+                <w:color w:val="FFFFFF" w:themeColor="background1"/>
+              </w:rPr>
+              <w:t>Quellen</w:t>
+            </w:r>
+            <w:r>
+              <w:rPr>
+                <w:b/>
+                <w:bCs/>
+                <w:color w:val="FFFFFF" w:themeColor="background1"/>
+              </w:rPr>
+              <w:tab/>
+            </w:r>
+          </w:p>
+        </w:tc>
+        <w:tc>
+          <w:tcPr>
+            <w:tcW w:w="2340" w:type="dxa"/>
+            <w:gridSpan w:val="2"/>
+            <w:vAlign w:val="center"/>
+          </w:tcPr>
+          <w:p>
+            <w:pPr>
+              <w:pStyle w:val="Tabelle"/>
+            </w:pPr>
+          </w:p>
+        </w:tc>
+        <w:tc>
+          <w:tcPr>
+            <w:tcW w:w="1080" w:type="dxa"/>
+            <w:shd w:val="clear" w:color="auto" w:fill="007FC5"/>
+            <w:vAlign w:val="center"/>
+          </w:tcPr>
+          <w:p>
+            <w:pPr>
+              <w:pStyle w:val="Tabelle"/>
+              <w:rPr>
+                <w:b/>
+                <w:color w:val="FFFFFF" w:themeColor="background1"/>
+                <w:sz w:val="16"/>
+              </w:rPr>
+            </w:pPr>
+            <w:r>
+              <w:rPr>
+                <w:b/>
+                <w:color w:val="FFFFFF" w:themeColor="background1"/>
+              </w:rPr>
+              <w:t>Verweise</w:t>
+            </w:r>
+          </w:p>
+        </w:tc>
+        <w:tc>
+          <w:tcPr>
+            <w:tcW w:w="2160" w:type="dxa"/>
+            <w:vAlign w:val="center"/>
+          </w:tcPr>
+          <w:p>
+            <w:pPr>
+              <w:pStyle w:val="Tabelle"/>
+            </w:pPr>
+            <w:r>
+              <w:t>Anforderung 102.</w:t>
+            </w:r>
+            <w:r>
+              <w:t>4</w:t>
+            </w:r>
+          </w:p>
+        </w:tc>
+        <w:tc>
+          <w:tcPr>
+            <w:tcW w:w="1260" w:type="dxa"/>
+            <w:shd w:val="clear" w:color="auto" w:fill="007FC5"/>
+            <w:vAlign w:val="center"/>
+          </w:tcPr>
+          <w:p>
+            <w:pPr>
+              <w:pStyle w:val="Tabelle"/>
+              <w:rPr>
+                <w:b/>
+                <w:color w:val="FFFFFF" w:themeColor="background1"/>
+                <w:sz w:val="16"/>
+              </w:rPr>
+            </w:pPr>
+            <w:r>
+              <w:rPr>
+                <w:b/>
+                <w:color w:val="FFFFFF" w:themeColor="background1"/>
+              </w:rPr>
+              <w:t>Priorität</w:t>
+            </w:r>
+          </w:p>
+        </w:tc>
+        <w:tc>
+          <w:tcPr>
+            <w:tcW w:w="1222" w:type="dxa"/>
+            <w:vAlign w:val="center"/>
+          </w:tcPr>
+          <w:p>
+            <w:pPr>
+              <w:pStyle w:val="Tabelle"/>
+            </w:pPr>
+            <w:proofErr w:type="gramStart"/>
+            <w:r>
+              <w:t>muss</w:t>
+            </w:r>
+            <w:proofErr w:type="gramEnd"/>
+          </w:p>
+        </w:tc>
+      </w:tr>
+    </w:tbl>
+    <w:p>
+      <w:pPr>
+        <w:pStyle w:val="berschrift3"/>
+        <w:spacing w:line="240" w:lineRule="auto"/>
+      </w:pPr>
+      <w:r>
+        <w:t>Beschreibung</w:t>
+      </w:r>
+    </w:p>
+    <w:p>
+      <w:pPr>
+        <w:tabs>
+          <w:tab w:val="left" w:pos="2775"/>
+        </w:tabs>
+        <w:rPr>
+          <w:rFonts w:cs="Arial"/>
+          <w:sz w:val="28"/>
+          <w:szCs w:val="28"/>
+        </w:rPr>
+      </w:pPr>
+      <w:r>
+        <w:rPr>
+          <w:rFonts w:cs="Arial"/>
+          <w:sz w:val="24"/>
+          <w:szCs w:val="28"/>
+        </w:rPr>
+        <w:t xml:space="preserve">Um das Switch-Case komplett entfernen zu können wie in Anforderung 102.4 beschrieben, muss der Test zunächst entsprechend angepasst werden. Dies soll hier erfolgen, sodass das Switch-Case </w:t>
+      </w:r>
+      <w:proofErr w:type="spellStart"/>
+      <w:r>
+        <w:rPr>
+          <w:rFonts w:cs="Arial"/>
+          <w:sz w:val="24"/>
+          <w:szCs w:val="28"/>
+        </w:rPr>
+        <w:t>elimiert</w:t>
+      </w:r>
+      <w:proofErr w:type="spellEnd"/>
+      <w:r>
+        <w:rPr>
+          <w:rFonts w:cs="Arial"/>
+          <w:sz w:val="24"/>
+          <w:szCs w:val="28"/>
+        </w:rPr>
+        <w:t xml:space="preserve"> werden kann</w:t>
+      </w:r>
+    </w:p>
+    <w:p>
+      <w:pPr>
+        <w:pStyle w:val="berschrift3"/>
+        <w:spacing w:line="240" w:lineRule="auto"/>
+      </w:pPr>
+      <w:r>
+        <w:t>Schätzung des Aufwands</w:t>
+      </w:r>
+    </w:p>
+    <w:p>
+      <w:pPr>
+        <w:rPr>
+          <w:rFonts w:cs="Arial"/>
+          <w:sz w:val="24"/>
+        </w:rPr>
+      </w:pPr>
+      <w:r>
+        <w:rPr>
+          <w:rFonts w:cs="Arial"/>
+          <w:sz w:val="24"/>
+        </w:rPr>
+        <w:t xml:space="preserve">Für diese Anforderung ist ein Zeitaufwand von </w:t>
+      </w:r>
+      <w:r>
+        <w:rPr>
+          <w:rFonts w:cs="Arial"/>
+          <w:sz w:val="24"/>
+        </w:rPr>
+        <w:t>1</w:t>
+      </w:r>
+      <w:r>
+        <w:rPr>
+          <w:rFonts w:cs="Arial"/>
+          <w:sz w:val="24"/>
+        </w:rPr>
+        <w:t>0 Minuten eingeplant.</w:t>
+      </w:r>
+    </w:p>
+    <w:p>
+      <w:pPr>
+        <w:pStyle w:val="berschrift2"/>
+      </w:pPr>
+      <w:r>
+        <w:t>7. Anforderung (mit Version 0.2 ergänzt)</w:t>
+      </w:r>
+    </w:p>
+    <w:tbl>
+      <w:tblPr>
+        <w:tblW w:w="0" w:type="auto"/>
+        <w:tblBorders>
+          <w:top w:val="single" w:sz="6" w:space="0" w:color="BFBFBF" w:themeColor="background1" w:themeShade="BF"/>
+          <w:left w:val="single" w:sz="6" w:space="0" w:color="BFBFBF" w:themeColor="background1" w:themeShade="BF"/>
+          <w:bottom w:val="single" w:sz="6" w:space="0" w:color="BFBFBF" w:themeColor="background1" w:themeShade="BF"/>
+          <w:right w:val="single" w:sz="6" w:space="0" w:color="BFBFBF" w:themeColor="background1" w:themeShade="BF"/>
+          <w:insideH w:val="single" w:sz="6" w:space="0" w:color="BFBFBF" w:themeColor="background1" w:themeShade="BF"/>
+          <w:insideV w:val="single" w:sz="6" w:space="0" w:color="BFBFBF" w:themeColor="background1" w:themeShade="BF"/>
+        </w:tblBorders>
+        <w:tblLayout w:type="fixed"/>
+        <w:tblCellMar>
+          <w:left w:w="70" w:type="dxa"/>
+          <w:right w:w="70" w:type="dxa"/>
+        </w:tblCellMar>
+        <w:tblLook w:val="0000" w:firstRow="0" w:lastRow="0" w:firstColumn="0" w:lastColumn="0" w:noHBand="0" w:noVBand="0"/>
+      </w:tblPr>
+      <w:tblGrid>
+        <w:gridCol w:w="1150"/>
+        <w:gridCol w:w="1260"/>
+        <w:gridCol w:w="1080"/>
+        <w:gridCol w:w="1080"/>
+        <w:gridCol w:w="2160"/>
+        <w:gridCol w:w="1260"/>
+        <w:gridCol w:w="1222"/>
+      </w:tblGrid>
+      <w:tr>
+        <w:trPr>
+          <w:trHeight w:val="369"/>
+        </w:trPr>
+        <w:tc>
+          <w:tcPr>
+            <w:tcW w:w="1150" w:type="dxa"/>
+            <w:shd w:val="clear" w:color="auto" w:fill="007FC5"/>
+            <w:vAlign w:val="center"/>
+          </w:tcPr>
+          <w:p>
+            <w:pPr>
+              <w:pStyle w:val="Tabelle"/>
+              <w:rPr>
+                <w:b/>
+                <w:bCs/>
+                <w:color w:val="FFFFFF" w:themeColor="background1"/>
+              </w:rPr>
+            </w:pPr>
+            <w:r>
+              <w:rPr>
+                <w:b/>
+                <w:bCs/>
+                <w:color w:val="FFFFFF" w:themeColor="background1"/>
+              </w:rPr>
+              <w:t>Nr. / ID</w:t>
+            </w:r>
+          </w:p>
+        </w:tc>
+        <w:tc>
+          <w:tcPr>
+            <w:tcW w:w="1260" w:type="dxa"/>
+            <w:vAlign w:val="center"/>
+          </w:tcPr>
+          <w:p>
+            <w:pPr>
+              <w:pStyle w:val="Tabelle"/>
+            </w:pPr>
+            <w:r>
+              <w:t>102.</w:t>
+            </w:r>
+            <w:r>
+              <w:t>6</w:t>
+            </w:r>
+          </w:p>
+        </w:tc>
+        <w:tc>
+          <w:tcPr>
+            <w:tcW w:w="2160" w:type="dxa"/>
+            <w:gridSpan w:val="2"/>
+            <w:shd w:val="clear" w:color="auto" w:fill="007FC5"/>
+            <w:vAlign w:val="center"/>
+          </w:tcPr>
+          <w:p>
+            <w:pPr>
+              <w:pStyle w:val="Tabelle"/>
+              <w:rPr>
+                <w:b/>
+                <w:color w:val="FFFFFF" w:themeColor="background1"/>
+              </w:rPr>
+            </w:pPr>
+            <w:r>
+              <w:rPr>
+                <w:b/>
+                <w:color w:val="FFFFFF" w:themeColor="background1"/>
+              </w:rPr>
+              <w:t xml:space="preserve">Nichttechnischer </w:t>
+            </w:r>
+            <w:r>
+              <w:rPr>
+                <w:b/>
+                <w:color w:val="FFFFFF" w:themeColor="background1"/>
+                <w:sz w:val="16"/>
+              </w:rPr>
+              <w:t>Titel</w:t>
+            </w:r>
+          </w:p>
+        </w:tc>
+        <w:tc>
+          <w:tcPr>
+            <w:tcW w:w="4642" w:type="dxa"/>
+            <w:gridSpan w:val="3"/>
+            <w:vAlign w:val="center"/>
+          </w:tcPr>
+          <w:p>
+            <w:pPr>
+              <w:pStyle w:val="Tabelle"/>
+              <w:rPr>
+                <w:rFonts w:cs="Arial"/>
+              </w:rPr>
+            </w:pPr>
+            <w:r>
+              <w:rPr>
+                <w:rFonts w:cs="Arial"/>
+              </w:rPr>
+              <w:t>Beziehung in Performance durch direktes Play-Objekt ersetzen</w:t>
+            </w:r>
+          </w:p>
+        </w:tc>
+      </w:tr>
+      <w:tr>
+        <w:trPr>
+          <w:trHeight w:val="369"/>
+        </w:trPr>
+        <w:tc>
+          <w:tcPr>
+            <w:tcW w:w="1150" w:type="dxa"/>
+            <w:shd w:val="clear" w:color="auto" w:fill="007FC5"/>
+            <w:vAlign w:val="center"/>
+          </w:tcPr>
+          <w:p>
+            <w:pPr>
+              <w:pStyle w:val="Tabelle"/>
+              <w:tabs>
+                <w:tab w:val="right" w:pos="2163"/>
+              </w:tabs>
+              <w:rPr>
+                <w:b/>
+                <w:bCs/>
+                <w:color w:val="FFFFFF" w:themeColor="background1"/>
+                <w:sz w:val="16"/>
+              </w:rPr>
+            </w:pPr>
+            <w:r>
+              <w:rPr>
+                <w:b/>
+                <w:color w:val="FFFFFF" w:themeColor="background1"/>
+              </w:rPr>
+              <w:t>Quellen</w:t>
+            </w:r>
+            <w:r>
+              <w:rPr>
+                <w:b/>
+                <w:bCs/>
+                <w:color w:val="FFFFFF" w:themeColor="background1"/>
+              </w:rPr>
+              <w:tab/>
+            </w:r>
+          </w:p>
+        </w:tc>
+        <w:tc>
+          <w:tcPr>
+            <w:tcW w:w="2340" w:type="dxa"/>
+            <w:gridSpan w:val="2"/>
+            <w:vAlign w:val="center"/>
+          </w:tcPr>
+          <w:p>
+            <w:pPr>
+              <w:pStyle w:val="Tabelle"/>
+            </w:pPr>
+          </w:p>
+        </w:tc>
+        <w:tc>
+          <w:tcPr>
+            <w:tcW w:w="1080" w:type="dxa"/>
+            <w:shd w:val="clear" w:color="auto" w:fill="007FC5"/>
+            <w:vAlign w:val="center"/>
+          </w:tcPr>
+          <w:p>
+            <w:pPr>
+              <w:pStyle w:val="Tabelle"/>
+              <w:rPr>
+                <w:b/>
+                <w:color w:val="FFFFFF" w:themeColor="background1"/>
+                <w:sz w:val="16"/>
+              </w:rPr>
+            </w:pPr>
+            <w:r>
+              <w:rPr>
+                <w:b/>
+                <w:color w:val="FFFFFF" w:themeColor="background1"/>
+              </w:rPr>
+              <w:t>Verweise</w:t>
+            </w:r>
+          </w:p>
+        </w:tc>
+        <w:tc>
+          <w:tcPr>
+            <w:tcW w:w="2160" w:type="dxa"/>
+            <w:vAlign w:val="center"/>
+          </w:tcPr>
+          <w:p>
+            <w:pPr>
+              <w:pStyle w:val="Tabelle"/>
+            </w:pPr>
+            <w:r>
+              <w:t>Anforderung 102.</w:t>
+            </w:r>
+            <w:r>
+              <w:t>4</w:t>
+            </w:r>
+          </w:p>
+        </w:tc>
+        <w:tc>
+          <w:tcPr>
+            <w:tcW w:w="1260" w:type="dxa"/>
+            <w:shd w:val="clear" w:color="auto" w:fill="007FC5"/>
+            <w:vAlign w:val="center"/>
+          </w:tcPr>
+          <w:p>
+            <w:pPr>
+              <w:pStyle w:val="Tabelle"/>
+              <w:rPr>
+                <w:b/>
+                <w:color w:val="FFFFFF" w:themeColor="background1"/>
+                <w:sz w:val="16"/>
+              </w:rPr>
+            </w:pPr>
+            <w:r>
+              <w:rPr>
+                <w:b/>
+                <w:color w:val="FFFFFF" w:themeColor="background1"/>
+              </w:rPr>
+              <w:t>Priorität</w:t>
+            </w:r>
+          </w:p>
+        </w:tc>
+        <w:tc>
+          <w:tcPr>
+            <w:tcW w:w="1222" w:type="dxa"/>
+            <w:vAlign w:val="center"/>
+          </w:tcPr>
+          <w:p>
+            <w:pPr>
+              <w:pStyle w:val="Tabelle"/>
+            </w:pPr>
+            <w:proofErr w:type="gramStart"/>
+            <w:r>
+              <w:t>muss</w:t>
+            </w:r>
+            <w:proofErr w:type="gramEnd"/>
+          </w:p>
+        </w:tc>
+      </w:tr>
+    </w:tbl>
+    <w:p>
+      <w:pPr>
+        <w:pStyle w:val="berschrift3"/>
+        <w:spacing w:line="240" w:lineRule="auto"/>
+      </w:pPr>
+      <w:r>
+        <w:t>Beschreibung</w:t>
+      </w:r>
+    </w:p>
+    <w:p>
+      <w:pPr>
+        <w:tabs>
+          <w:tab w:val="left" w:pos="2775"/>
+        </w:tabs>
+        <w:rPr>
+          <w:rFonts w:cs="Arial"/>
+          <w:sz w:val="28"/>
+          <w:szCs w:val="28"/>
+        </w:rPr>
+      </w:pPr>
+      <w:r>
+        <w:rPr>
+          <w:rFonts w:cs="Arial"/>
+          <w:sz w:val="24"/>
+          <w:szCs w:val="28"/>
+        </w:rPr>
+        <w:t xml:space="preserve">Um den Code einfacher und übersichtlicher zu gestalten, soll die Beziehung in Performance durch ein direktes Play-Objekt, statt der Play-ID erfolgen. </w:t>
+      </w:r>
+    </w:p>
+    <w:p>
+      <w:pPr>
+        <w:pStyle w:val="berschrift3"/>
+        <w:spacing w:line="240" w:lineRule="auto"/>
+      </w:pPr>
+      <w:r>
+        <w:t>Schätzung des Aufwands</w:t>
+      </w:r>
+    </w:p>
+    <w:p>
+      <w:pPr>
+        <w:rPr>
+          <w:rFonts w:cs="Arial"/>
+          <w:sz w:val="24"/>
+        </w:rPr>
+      </w:pPr>
+      <w:r>
+        <w:rPr>
+          <w:rFonts w:cs="Arial"/>
+          <w:sz w:val="24"/>
+        </w:rPr>
+        <w:t xml:space="preserve">Für diese Anforderung ist ein Zeitaufwand von </w:t>
+      </w:r>
+      <w:r>
+        <w:rPr>
+          <w:rFonts w:cs="Arial"/>
+          <w:sz w:val="24"/>
+        </w:rPr>
+        <w:t>1</w:t>
+      </w:r>
+      <w:r>
+        <w:rPr>
+          <w:rFonts w:cs="Arial"/>
+          <w:sz w:val="24"/>
+        </w:rPr>
+        <w:t>0 Minuten eingeplant.</w:t>
+      </w:r>
+    </w:p>
+    <w:p>
+      <w:pPr>
+        <w:rPr>
+          <w:rFonts w:cs="Arial"/>
+          <w:sz w:val="24"/>
+        </w:rPr>
+      </w:pPr>
     </w:p>
     <w:p>
       <w:pPr>
@@ -11493,6 +12139,7 @@
     <w:lsdException w:name="HTML Sample" w:semiHidden="1" w:unhideWhenUsed="1"/>
     <w:lsdException w:name="HTML Typewriter" w:semiHidden="1" w:unhideWhenUsed="1"/>
     <w:lsdException w:name="HTML Variable" w:semiHidden="1" w:unhideWhenUsed="1"/>
+    <w:lsdException w:name="Normal Table" w:semiHidden="1" w:unhideWhenUsed="1"/>
     <w:lsdException w:name="annotation subject" w:semiHidden="1" w:unhideWhenUsed="1"/>
     <w:lsdException w:name="No List" w:semiHidden="1" w:unhideWhenUsed="1"/>
     <w:lsdException w:name="Outline List 1" w:semiHidden="1" w:unhideWhenUsed="1"/>
@@ -11535,8 +12182,11 @@
     <w:lsdException w:name="Table Contemporary" w:semiHidden="1" w:unhideWhenUsed="1"/>
     <w:lsdException w:name="Table Elegant" w:semiHidden="1" w:unhideWhenUsed="1"/>
     <w:lsdException w:name="Table Professional" w:semiHidden="1" w:unhideWhenUsed="1"/>
+    <w:lsdException w:name="Table Subtle 1" w:semiHidden="1" w:unhideWhenUsed="1"/>
     <w:lsdException w:name="Table Subtle 2" w:semiHidden="1" w:unhideWhenUsed="1"/>
     <w:lsdException w:name="Table Web 1" w:semiHidden="1" w:unhideWhenUsed="1"/>
+    <w:lsdException w:name="Table Web 2" w:semiHidden="1" w:unhideWhenUsed="1"/>
+    <w:lsdException w:name="Table Web 3" w:semiHidden="1" w:unhideWhenUsed="1"/>
     <w:lsdException w:name="Balloon Text" w:semiHidden="1" w:unhideWhenUsed="1"/>
     <w:lsdException w:name="Table Grid" w:uiPriority="0"/>
     <w:lsdException w:name="Table Theme" w:semiHidden="1" w:unhideWhenUsed="1"/>

</xml_diff>